<commit_message>
modified selenium practice project 2
</commit_message>
<xml_diff>
--- a/Selenium/practice project 2.docx
+++ b/Selenium/practice project 2.docx
@@ -72,6 +72,7 @@
       </w:pPr>
       <w:r>
         <w:rPr>
+          <w:noProof/>
           <w:sz w:val="28"/>
           <w:szCs w:val="28"/>
         </w:rPr>
@@ -136,6 +137,7 @@
       </w:pPr>
       <w:r>
         <w:rPr>
+          <w:noProof/>
           <w:sz w:val="28"/>
           <w:szCs w:val="28"/>
         </w:rPr>
@@ -230,6 +232,7 @@
       </w:pPr>
       <w:r>
         <w:rPr>
+          <w:noProof/>
           <w:sz w:val="28"/>
           <w:szCs w:val="28"/>
         </w:rPr>
@@ -282,7 +285,7 @@
           <w:sz w:val="28"/>
           <w:szCs w:val="28"/>
         </w:rPr>
-        <w:t>Download the driver for your required browser and make sure you download the correct version for based on your browser version.</w:t>
+        <w:t>Go to pom.xml and add selenium dependencies</w:t>
       </w:r>
     </w:p>
     <w:p>
@@ -298,10 +301,10 @@
           <w:szCs w:val="28"/>
         </w:rPr>
         <w:drawing>
-          <wp:inline distT="0" distB="0" distL="0" distR="0" wp14:anchorId="119A9080" wp14:editId="12AC74E8">
-            <wp:extent cx="2876951" cy="1428949"/>
-            <wp:effectExtent l="0" t="0" r="0" b="0"/>
-            <wp:docPr id="4" name="Picture 4"/>
+          <wp:inline distT="0" distB="0" distL="0" distR="0" wp14:anchorId="28A565E8" wp14:editId="1B0F5EBA">
+            <wp:extent cx="6645910" cy="1910715"/>
+            <wp:effectExtent l="0" t="0" r="2540" b="0"/>
+            <wp:docPr id="5" name="Picture 5"/>
             <wp:cNvGraphicFramePr>
               <a:graphicFrameLocks xmlns:a="http://schemas.openxmlformats.org/drawingml/2006/main" noChangeAspect="1"/>
             </wp:cNvGraphicFramePr>
@@ -321,6 +324,154 @@
                   <pic:spPr>
                     <a:xfrm>
                       <a:off x="0" y="0"/>
+                      <a:ext cx="6645910" cy="1910715"/>
+                    </a:xfrm>
+                    <a:prstGeom prst="rect">
+                      <a:avLst/>
+                    </a:prstGeom>
+                  </pic:spPr>
+                </pic:pic>
+              </a:graphicData>
+            </a:graphic>
+          </wp:inline>
+        </w:drawing>
+      </w:r>
+    </w:p>
+    <w:p>
+      <w:pPr>
+        <w:rPr>
+          <w:sz w:val="28"/>
+          <w:szCs w:val="28"/>
+        </w:rPr>
+      </w:pPr>
+      <w:r>
+        <w:rPr>
+          <w:sz w:val="28"/>
+          <w:szCs w:val="28"/>
+        </w:rPr>
+        <w:t xml:space="preserve">And also add </w:t>
+      </w:r>
+      <w:proofErr w:type="spellStart"/>
+      <w:r>
+        <w:rPr>
+          <w:sz w:val="28"/>
+          <w:szCs w:val="28"/>
+        </w:rPr>
+        <w:t>junit</w:t>
+      </w:r>
+      <w:proofErr w:type="spellEnd"/>
+      <w:r>
+        <w:rPr>
+          <w:sz w:val="28"/>
+          <w:szCs w:val="28"/>
+        </w:rPr>
+        <w:t xml:space="preserve"> dependency</w:t>
+      </w:r>
+    </w:p>
+    <w:p>
+      <w:pPr>
+        <w:rPr>
+          <w:sz w:val="28"/>
+          <w:szCs w:val="28"/>
+        </w:rPr>
+      </w:pPr>
+      <w:r>
+        <w:rPr>
+          <w:sz w:val="28"/>
+          <w:szCs w:val="28"/>
+        </w:rPr>
+        <w:drawing>
+          <wp:inline distT="0" distB="0" distL="0" distR="0" wp14:anchorId="49E76E67" wp14:editId="19F89B9A">
+            <wp:extent cx="3400900" cy="1219370"/>
+            <wp:effectExtent l="0" t="0" r="9525" b="0"/>
+            <wp:docPr id="6" name="Picture 6"/>
+            <wp:cNvGraphicFramePr>
+              <a:graphicFrameLocks xmlns:a="http://schemas.openxmlformats.org/drawingml/2006/main" noChangeAspect="1"/>
+            </wp:cNvGraphicFramePr>
+            <a:graphic xmlns:a="http://schemas.openxmlformats.org/drawingml/2006/main">
+              <a:graphicData uri="http://schemas.openxmlformats.org/drawingml/2006/picture">
+                <pic:pic xmlns:pic="http://schemas.openxmlformats.org/drawingml/2006/picture">
+                  <pic:nvPicPr>
+                    <pic:cNvPr id="1" name=""/>
+                    <pic:cNvPicPr/>
+                  </pic:nvPicPr>
+                  <pic:blipFill>
+                    <a:blip r:embed="rId8"/>
+                    <a:stretch>
+                      <a:fillRect/>
+                    </a:stretch>
+                  </pic:blipFill>
+                  <pic:spPr>
+                    <a:xfrm>
+                      <a:off x="0" y="0"/>
+                      <a:ext cx="3400900" cy="1219370"/>
+                    </a:xfrm>
+                    <a:prstGeom prst="rect">
+                      <a:avLst/>
+                    </a:prstGeom>
+                  </pic:spPr>
+                </pic:pic>
+              </a:graphicData>
+            </a:graphic>
+          </wp:inline>
+        </w:drawing>
+      </w:r>
+      <w:bookmarkStart w:id="0" w:name="_GoBack"/>
+      <w:bookmarkEnd w:id="0"/>
+    </w:p>
+    <w:p>
+      <w:pPr>
+        <w:rPr>
+          <w:sz w:val="28"/>
+          <w:szCs w:val="28"/>
+        </w:rPr>
+      </w:pPr>
+      <w:r>
+        <w:rPr>
+          <w:sz w:val="28"/>
+          <w:szCs w:val="28"/>
+        </w:rPr>
+        <w:lastRenderedPageBreak/>
+        <w:t>Download the driver for your required browser and make sure you download the correct version for based on your browser version.</w:t>
+      </w:r>
+    </w:p>
+    <w:p>
+      <w:pPr>
+        <w:rPr>
+          <w:sz w:val="28"/>
+          <w:szCs w:val="28"/>
+        </w:rPr>
+      </w:pPr>
+      <w:r>
+        <w:rPr>
+          <w:noProof/>
+          <w:sz w:val="28"/>
+          <w:szCs w:val="28"/>
+        </w:rPr>
+        <w:drawing>
+          <wp:inline distT="0" distB="0" distL="0" distR="0" wp14:anchorId="119A9080" wp14:editId="12AC74E8">
+            <wp:extent cx="2876951" cy="1428949"/>
+            <wp:effectExtent l="0" t="0" r="0" b="0"/>
+            <wp:docPr id="4" name="Picture 4"/>
+            <wp:cNvGraphicFramePr>
+              <a:graphicFrameLocks xmlns:a="http://schemas.openxmlformats.org/drawingml/2006/main" noChangeAspect="1"/>
+            </wp:cNvGraphicFramePr>
+            <a:graphic xmlns:a="http://schemas.openxmlformats.org/drawingml/2006/main">
+              <a:graphicData uri="http://schemas.openxmlformats.org/drawingml/2006/picture">
+                <pic:pic xmlns:pic="http://schemas.openxmlformats.org/drawingml/2006/picture">
+                  <pic:nvPicPr>
+                    <pic:cNvPr id="1" name=""/>
+                    <pic:cNvPicPr/>
+                  </pic:nvPicPr>
+                  <pic:blipFill>
+                    <a:blip r:embed="rId9"/>
+                    <a:stretch>
+                      <a:fillRect/>
+                    </a:stretch>
+                  </pic:blipFill>
+                  <pic:spPr>
+                    <a:xfrm>
+                      <a:off x="0" y="0"/>
                       <a:ext cx="2876951" cy="1428949"/>
                     </a:xfrm>
                     <a:prstGeom prst="rect">
@@ -348,8 +499,6 @@
         </w:rPr>
         <w:t>Finally we can write java code to open a web browser and start testing.</w:t>
       </w:r>
-      <w:bookmarkStart w:id="0" w:name="_GoBack"/>
-      <w:bookmarkEnd w:id="0"/>
     </w:p>
     <w:sectPr>
       <w:pgSz w:w="11906" w:h="16838"/>

</xml_diff>